<commit_message>
docs: instrucoes de execucao
</commit_message>
<xml_diff>
--- a/Instruções de Criação e Execução.docx
+++ b/Instruções de Criação e Execução.docx
@@ -4,305 +4,1202 @@
   <w:body>
     <w:p>
       <w:r>
-        <w:t>1 – Antes de tudo, você pode criar uma imagem da aplicação, execute os comandos abaixo:</w:t>
-      </w:r>
-    </w:p>
-    <w:p>
-      <w:pPr>
-        <w:rPr>
-          <w:lang w:val="en-US"/>
-        </w:rPr>
-      </w:pPr>
-      <w:r>
-        <w:rPr>
-          <w:lang w:val="en-US"/>
+        <w:t xml:space="preserve">1 – </w:t>
+      </w:r>
+      <w:r>
+        <w:t>Abra um terminal ou prompt de comando e execute o comando para puxar a imagem</w:t>
+      </w:r>
+      <w:r>
+        <w:t>:</w:t>
+      </w:r>
+    </w:p>
+    <w:p>
+      <w:pPr>
+        <w:rPr>
+          <w:rFonts w:ascii="Courier New" w:hAnsi="Courier New" w:cs="Courier New"/>
+          <w:lang w:val="en-US"/>
+        </w:rPr>
+      </w:pPr>
+      <w:r>
+        <w:rPr>
+          <w:rFonts w:ascii="Courier New" w:hAnsi="Courier New" w:cs="Courier New"/>
+        </w:rPr>
+        <w:t xml:space="preserve">   </w:t>
+      </w:r>
+      <w:r>
+        <w:rPr>
+          <w:rFonts w:ascii="Courier New" w:hAnsi="Courier New" w:cs="Courier New"/>
+          <w:lang w:val="en-US"/>
+        </w:rPr>
+        <w:t>docker pull ricardosn87/</w:t>
+      </w:r>
+      <w:proofErr w:type="spellStart"/>
+      <w:r>
+        <w:rPr>
+          <w:rFonts w:ascii="Courier New" w:hAnsi="Courier New" w:cs="Courier New"/>
+          <w:lang w:val="en-US"/>
+        </w:rPr>
+        <w:t>fiap</w:t>
+      </w:r>
+      <w:proofErr w:type="spellEnd"/>
+      <w:r>
+        <w:rPr>
+          <w:rFonts w:ascii="Courier New" w:hAnsi="Courier New" w:cs="Courier New"/>
+          <w:lang w:val="en-US"/>
+        </w:rPr>
+        <w:t>-</w:t>
+      </w:r>
+      <w:proofErr w:type="spellStart"/>
+      <w:r>
+        <w:rPr>
+          <w:rFonts w:ascii="Courier New" w:hAnsi="Courier New" w:cs="Courier New"/>
+          <w:lang w:val="en-US"/>
+        </w:rPr>
+        <w:t>api</w:t>
+      </w:r>
+      <w:proofErr w:type="spellEnd"/>
+      <w:r>
+        <w:rPr>
+          <w:rFonts w:ascii="Courier New" w:hAnsi="Courier New" w:cs="Courier New"/>
+          <w:lang w:val="en-US"/>
+        </w:rPr>
+        <w:t>-tech</w:t>
+      </w:r>
+    </w:p>
+    <w:p>
+      <w:pPr>
+        <w:rPr>
+          <w:rFonts w:ascii="Courier New" w:hAnsi="Courier New" w:cs="Courier New"/>
+          <w:lang w:val="en-US"/>
+        </w:rPr>
+      </w:pPr>
+    </w:p>
+    <w:p>
+      <w:r>
+        <w:t>2</w:t>
+      </w:r>
+      <w:r>
+        <w:t xml:space="preserve"> - Vá para o diretório onde se encontra os arquivos yml e/ou yaml e abra o PowerShell.</w:t>
+      </w:r>
+    </w:p>
+    <w:p>
+      <w:r>
+        <w:t>3</w:t>
+      </w:r>
+      <w:r>
+        <w:t xml:space="preserve"> – Execute o comando abaixo para iniciar o Kubernetes:</w:t>
+      </w:r>
+    </w:p>
+    <w:p>
+      <w:pPr>
+        <w:rPr>
+          <w:rFonts w:ascii="Courier New" w:hAnsi="Courier New" w:cs="Courier New"/>
+        </w:rPr>
+      </w:pPr>
+      <w:r>
+        <w:rPr>
+          <w:rFonts w:ascii="Courier New" w:hAnsi="Courier New" w:cs="Courier New"/>
+        </w:rPr>
+        <w:t xml:space="preserve">   </w:t>
+      </w:r>
+      <w:proofErr w:type="spellStart"/>
+      <w:r>
+        <w:rPr>
+          <w:rFonts w:ascii="Courier New" w:hAnsi="Courier New" w:cs="Courier New"/>
+        </w:rPr>
+        <w:t>Minikube</w:t>
+      </w:r>
+      <w:proofErr w:type="spellEnd"/>
+      <w:r>
+        <w:rPr>
+          <w:rFonts w:ascii="Courier New" w:hAnsi="Courier New" w:cs="Courier New"/>
+        </w:rPr>
+        <w:t xml:space="preserve"> start</w:t>
+      </w:r>
+    </w:p>
+    <w:p>
+      <w:pPr>
+        <w:rPr>
+          <w:rFonts w:ascii="Courier New" w:hAnsi="Courier New" w:cs="Courier New"/>
+        </w:rPr>
+      </w:pPr>
+    </w:p>
+    <w:p>
+      <w:r>
+        <w:t>4</w:t>
+      </w:r>
+      <w:r>
+        <w:t xml:space="preserve"> – Execute os comandos abaixo para iniciar o banco de dados, no caso do projeto, é o Sql</w:t>
+      </w:r>
+      <w:r>
+        <w:t xml:space="preserve"> </w:t>
+      </w:r>
+      <w:r>
+        <w:t>Server</w:t>
+      </w:r>
+    </w:p>
+    <w:p>
+      <w:pPr>
+        <w:rPr>
+          <w:rFonts w:ascii="Courier New" w:hAnsi="Courier New" w:cs="Courier New"/>
+          <w:lang w:val="en-US"/>
+        </w:rPr>
+      </w:pPr>
+      <w:r>
+        <w:rPr>
+          <w:rFonts w:ascii="Courier New" w:hAnsi="Courier New" w:cs="Courier New"/>
+        </w:rPr>
+        <w:t xml:space="preserve">   </w:t>
+      </w:r>
+      <w:r>
+        <w:rPr>
+          <w:rFonts w:ascii="Courier New" w:hAnsi="Courier New" w:cs="Courier New"/>
+          <w:lang w:val="en-US"/>
+        </w:rPr>
+        <w:t xml:space="preserve">kubectl apply -f sqlserver-deployment.yaml </w:t>
+      </w:r>
+    </w:p>
+    <w:p>
+      <w:pPr>
+        <w:rPr>
+          <w:rFonts w:ascii="Courier New" w:hAnsi="Courier New" w:cs="Courier New"/>
+          <w:lang w:val="en-US"/>
+        </w:rPr>
+      </w:pPr>
+      <w:r>
+        <w:rPr>
+          <w:rFonts w:ascii="Courier New" w:hAnsi="Courier New" w:cs="Courier New"/>
+          <w:lang w:val="en-US"/>
+        </w:rPr>
+        <w:t xml:space="preserve">   kubectl apply -f sqlserver-service.yaml</w:t>
+      </w:r>
+    </w:p>
+    <w:p>
+      <w:pPr>
+        <w:rPr>
+          <w:rFonts w:ascii="Courier New" w:hAnsi="Courier New" w:cs="Courier New"/>
+          <w:lang w:val="en-US"/>
+        </w:rPr>
+      </w:pPr>
+      <w:r>
+        <w:rPr>
+          <w:rFonts w:ascii="Courier New" w:hAnsi="Courier New" w:cs="Courier New"/>
+          <w:lang w:val="en-US"/>
+        </w:rPr>
+        <w:t xml:space="preserve">   kubectl apply -f sqlserver-hpa.yaml</w:t>
+      </w:r>
+    </w:p>
+    <w:p>
+      <w:pPr>
+        <w:rPr>
+          <w:rFonts w:ascii="Courier New" w:hAnsi="Courier New" w:cs="Courier New"/>
+          <w:lang w:val="en-US"/>
+        </w:rPr>
+      </w:pPr>
+      <w:r>
+        <w:rPr>
+          <w:rFonts w:ascii="Courier New" w:hAnsi="Courier New" w:cs="Courier New"/>
+          <w:lang w:val="en-US"/>
+        </w:rPr>
+        <w:t xml:space="preserve">   kubectl port-forward -n default svc/</w:t>
+      </w:r>
+      <w:proofErr w:type="spellStart"/>
+      <w:r>
+        <w:rPr>
+          <w:rFonts w:ascii="Courier New" w:hAnsi="Courier New" w:cs="Courier New"/>
+          <w:lang w:val="en-US"/>
+        </w:rPr>
+        <w:t>sqlserver</w:t>
+      </w:r>
+      <w:proofErr w:type="spellEnd"/>
+      <w:r>
+        <w:rPr>
+          <w:rFonts w:ascii="Courier New" w:hAnsi="Courier New" w:cs="Courier New"/>
+          <w:lang w:val="en-US"/>
+        </w:rPr>
+        <w:t>-service 32000:1433</w:t>
+      </w:r>
+    </w:p>
+    <w:p>
+      <w:pPr>
+        <w:rPr>
+          <w:rFonts w:ascii="Courier New" w:hAnsi="Courier New" w:cs="Courier New"/>
+          <w:lang w:val="en-US"/>
+        </w:rPr>
+      </w:pPr>
+    </w:p>
+    <w:p>
+      <w:r>
+        <w:t>5</w:t>
+      </w:r>
+      <w:r>
+        <w:t xml:space="preserve"> – </w:t>
+      </w:r>
+      <w:r>
+        <w:t>Criação</w:t>
+      </w:r>
+      <w:r>
+        <w:t xml:space="preserve"> da</w:t>
+      </w:r>
+      <w:r>
+        <w:t xml:space="preserve"> estrutura de base de dados:</w:t>
+      </w:r>
+    </w:p>
+    <w:p>
+      <w:pPr>
+        <w:jc w:val="both"/>
+      </w:pPr>
+      <w:r>
+        <w:t xml:space="preserve">Recomendamos a extensão oficial da Microsoft para o </w:t>
+      </w:r>
+      <w:proofErr w:type="spellStart"/>
+      <w:r>
+        <w:t>vscode</w:t>
+      </w:r>
+      <w:proofErr w:type="spellEnd"/>
+      <w:r>
+        <w:t>, o SQL Server (</w:t>
+      </w:r>
+      <w:proofErr w:type="spellStart"/>
+      <w:r>
+        <w:t>mssql</w:t>
+      </w:r>
+      <w:proofErr w:type="spellEnd"/>
+      <w:r>
+        <w:t>). Mas pode utilizar qualquer outra IDE de sua preferência. Seguiremos com instruções de como prosseguir utilizando essa extensão:</w:t>
+      </w:r>
+    </w:p>
+    <w:p>
+      <w:pPr>
+        <w:ind w:left="708"/>
+        <w:jc w:val="both"/>
+      </w:pPr>
+      <w:r>
+        <w:rPr>
+          <w:noProof/>
+        </w:rPr>
+        <w:drawing>
+          <wp:inline distT="0" distB="0" distL="0" distR="0" wp14:anchorId="767C3ED6" wp14:editId="31294751">
+            <wp:extent cx="5400040" cy="2172970"/>
+            <wp:effectExtent l="0" t="0" r="0" b="0"/>
+            <wp:docPr id="1" name="Figura8" descr="Interface gráfica do usuário, Aplicativo, Site&#10;&#10;Descrição gerada automaticamente"/>
+            <wp:cNvGraphicFramePr>
+              <a:graphicFrameLocks xmlns:a="http://schemas.openxmlformats.org/drawingml/2006/main" noChangeAspect="1"/>
+            </wp:cNvGraphicFramePr>
+            <a:graphic xmlns:a="http://schemas.openxmlformats.org/drawingml/2006/main">
+              <a:graphicData uri="http://schemas.openxmlformats.org/drawingml/2006/picture">
+                <pic:pic xmlns:pic="http://schemas.openxmlformats.org/drawingml/2006/picture">
+                  <pic:nvPicPr>
+                    <pic:cNvPr id="1" name="Figura8" descr="Interface gráfica do usuário, Aplicativo, Site&#10;&#10;Descrição gerada automaticamente"/>
+                    <pic:cNvPicPr/>
+                  </pic:nvPicPr>
+                  <pic:blipFill>
+                    <a:blip r:embed="rId4" cstate="print">
+                      <a:extLst>
+                        <a:ext uri="{28A0092B-C50C-407E-A947-70E740481C1C}">
+                          <a14:useLocalDpi xmlns:a14="http://schemas.microsoft.com/office/drawing/2010/main" val="0"/>
+                        </a:ext>
+                      </a:extLst>
+                    </a:blip>
+                    <a:stretch>
+                      <a:fillRect/>
+                    </a:stretch>
+                  </pic:blipFill>
+                  <pic:spPr>
+                    <a:xfrm>
+                      <a:off x="0" y="0"/>
+                      <a:ext cx="5400040" cy="2172970"/>
+                    </a:xfrm>
+                    <a:prstGeom prst="rect">
+                      <a:avLst/>
+                    </a:prstGeom>
+                  </pic:spPr>
+                </pic:pic>
+              </a:graphicData>
+            </a:graphic>
+          </wp:inline>
+        </w:drawing>
+      </w:r>
+    </w:p>
+    <w:p>
+      <w:pPr>
+        <w:ind w:left="708"/>
+        <w:jc w:val="both"/>
+      </w:pPr>
+    </w:p>
+    <w:p>
+      <w:pPr>
+        <w:ind w:left="708"/>
+        <w:jc w:val="both"/>
+      </w:pPr>
+    </w:p>
+    <w:p>
+      <w:pPr>
+        <w:ind w:left="708"/>
+        <w:jc w:val="both"/>
+      </w:pPr>
+      <w:r>
+        <w:t>5</w:t>
+      </w:r>
+      <w:r>
+        <w:t>.1</w:t>
+      </w:r>
+      <w:r>
+        <w:tab/>
+        <w:t>Após instalar a extensão, clique no ícone “+” para incluir uma nova conexão:</w:t>
+      </w:r>
+    </w:p>
+    <w:p>
+      <w:pPr>
+        <w:ind w:left="708"/>
+        <w:jc w:val="both"/>
+      </w:pPr>
+      <w:r>
+        <w:rPr>
+          <w:noProof/>
+        </w:rPr>
+        <w:lastRenderedPageBreak/>
+        <w:drawing>
+          <wp:inline distT="0" distB="0" distL="0" distR="0" wp14:anchorId="2D497D98" wp14:editId="00E6CBE9">
+            <wp:extent cx="5400040" cy="2172970"/>
+            <wp:effectExtent l="0" t="0" r="0" b="0"/>
+            <wp:docPr id="2" name="Figura9" descr="Texto&#10;&#10;Descrição gerada automaticamente"/>
+            <wp:cNvGraphicFramePr>
+              <a:graphicFrameLocks xmlns:a="http://schemas.openxmlformats.org/drawingml/2006/main" noChangeAspect="1"/>
+            </wp:cNvGraphicFramePr>
+            <a:graphic xmlns:a="http://schemas.openxmlformats.org/drawingml/2006/main">
+              <a:graphicData uri="http://schemas.openxmlformats.org/drawingml/2006/picture">
+                <pic:pic xmlns:pic="http://schemas.openxmlformats.org/drawingml/2006/picture">
+                  <pic:nvPicPr>
+                    <pic:cNvPr id="2" name="Figura9" descr="Texto&#10;&#10;Descrição gerada automaticamente"/>
+                    <pic:cNvPicPr/>
+                  </pic:nvPicPr>
+                  <pic:blipFill>
+                    <a:blip r:embed="rId5" cstate="print">
+                      <a:extLst>
+                        <a:ext uri="{28A0092B-C50C-407E-A947-70E740481C1C}">
+                          <a14:useLocalDpi xmlns:a14="http://schemas.microsoft.com/office/drawing/2010/main" val="0"/>
+                        </a:ext>
+                      </a:extLst>
+                    </a:blip>
+                    <a:stretch>
+                      <a:fillRect/>
+                    </a:stretch>
+                  </pic:blipFill>
+                  <pic:spPr>
+                    <a:xfrm>
+                      <a:off x="0" y="0"/>
+                      <a:ext cx="5400040" cy="2172970"/>
+                    </a:xfrm>
+                    <a:prstGeom prst="rect">
+                      <a:avLst/>
+                    </a:prstGeom>
+                  </pic:spPr>
+                </pic:pic>
+              </a:graphicData>
+            </a:graphic>
+          </wp:inline>
+        </w:drawing>
+      </w:r>
+    </w:p>
+    <w:p>
+      <w:pPr>
+        <w:ind w:left="708"/>
+        <w:jc w:val="both"/>
+      </w:pPr>
+      <w:r>
+        <w:t>5</w:t>
+      </w:r>
+      <w:r>
+        <w:t>.2</w:t>
+      </w:r>
+      <w:r>
+        <w:tab/>
+        <w:t xml:space="preserve">Insira o IP default da sua máquina (geralmente 127.0.0.1 ou </w:t>
+      </w:r>
+      <w:proofErr w:type="spellStart"/>
+      <w:r>
+        <w:t>localhost</w:t>
+      </w:r>
+      <w:proofErr w:type="spellEnd"/>
+      <w:r>
+        <w:t>) e a porta, separado por vírgula:</w:t>
+      </w:r>
+    </w:p>
+    <w:p>
+      <w:pPr>
+        <w:ind w:left="708"/>
+        <w:jc w:val="both"/>
+      </w:pPr>
+      <w:r>
+        <w:rPr>
+          <w:noProof/>
+        </w:rPr>
+        <w:drawing>
+          <wp:inline distT="0" distB="0" distL="0" distR="0" wp14:anchorId="536158F1" wp14:editId="63AD0D5E">
+            <wp:extent cx="5400040" cy="2172970"/>
+            <wp:effectExtent l="0" t="0" r="0" b="0"/>
+            <wp:docPr id="3" name="Figura1" descr="Interface gráfica do usuário, Texto&#10;&#10;Descrição gerada automaticamente"/>
+            <wp:cNvGraphicFramePr>
+              <a:graphicFrameLocks xmlns:a="http://schemas.openxmlformats.org/drawingml/2006/main" noChangeAspect="1"/>
+            </wp:cNvGraphicFramePr>
+            <a:graphic xmlns:a="http://schemas.openxmlformats.org/drawingml/2006/main">
+              <a:graphicData uri="http://schemas.openxmlformats.org/drawingml/2006/picture">
+                <pic:pic xmlns:pic="http://schemas.openxmlformats.org/drawingml/2006/picture">
+                  <pic:nvPicPr>
+                    <pic:cNvPr id="3" name="Figura1" descr="Interface gráfica do usuário, Texto&#10;&#10;Descrição gerada automaticamente"/>
+                    <pic:cNvPicPr/>
+                  </pic:nvPicPr>
+                  <pic:blipFill>
+                    <a:blip r:embed="rId6" cstate="print">
+                      <a:extLst>
+                        <a:ext uri="{28A0092B-C50C-407E-A947-70E740481C1C}">
+                          <a14:useLocalDpi xmlns:a14="http://schemas.microsoft.com/office/drawing/2010/main" val="0"/>
+                        </a:ext>
+                      </a:extLst>
+                    </a:blip>
+                    <a:stretch>
+                      <a:fillRect/>
+                    </a:stretch>
+                  </pic:blipFill>
+                  <pic:spPr>
+                    <a:xfrm>
+                      <a:off x="0" y="0"/>
+                      <a:ext cx="5400040" cy="2172970"/>
+                    </a:xfrm>
+                    <a:prstGeom prst="rect">
+                      <a:avLst/>
+                    </a:prstGeom>
+                  </pic:spPr>
+                </pic:pic>
+              </a:graphicData>
+            </a:graphic>
+          </wp:inline>
+        </w:drawing>
+      </w:r>
+    </w:p>
+    <w:p>
+      <w:pPr>
+        <w:ind w:left="708"/>
+        <w:jc w:val="both"/>
+      </w:pPr>
+      <w:r>
+        <w:t>5</w:t>
+      </w:r>
+      <w:r>
+        <w:t>.3</w:t>
+      </w:r>
+      <w:r>
+        <w:tab/>
+        <w:t>Será perguntado o nome da base, que é opcional e pode ser deixado em branco:</w:t>
+      </w:r>
+    </w:p>
+    <w:p>
+      <w:pPr>
+        <w:ind w:left="708"/>
+        <w:jc w:val="both"/>
+      </w:pPr>
+      <w:r>
+        <w:rPr>
+          <w:noProof/>
+        </w:rPr>
+        <w:drawing>
+          <wp:inline distT="0" distB="0" distL="0" distR="0" wp14:anchorId="3CF2ECA4" wp14:editId="57A803F7">
+            <wp:extent cx="5428614" cy="2184468"/>
+            <wp:effectExtent l="0" t="0" r="0" b="0"/>
+            <wp:docPr id="4" name="Figura2" descr="Interface gráfica do usuário, Texto&#10;&#10;Descrição gerada automaticamente"/>
+            <wp:cNvGraphicFramePr>
+              <a:graphicFrameLocks xmlns:a="http://schemas.openxmlformats.org/drawingml/2006/main" noChangeAspect="1"/>
+            </wp:cNvGraphicFramePr>
+            <a:graphic xmlns:a="http://schemas.openxmlformats.org/drawingml/2006/main">
+              <a:graphicData uri="http://schemas.openxmlformats.org/drawingml/2006/picture">
+                <pic:pic xmlns:pic="http://schemas.openxmlformats.org/drawingml/2006/picture">
+                  <pic:nvPicPr>
+                    <pic:cNvPr id="4" name="Figura2" descr="Interface gráfica do usuário, Texto&#10;&#10;Descrição gerada automaticamente"/>
+                    <pic:cNvPicPr/>
+                  </pic:nvPicPr>
+                  <pic:blipFill>
+                    <a:blip r:embed="rId7" cstate="print">
+                      <a:extLst>
+                        <a:ext uri="{28A0092B-C50C-407E-A947-70E740481C1C}">
+                          <a14:useLocalDpi xmlns:a14="http://schemas.microsoft.com/office/drawing/2010/main" val="0"/>
+                        </a:ext>
+                      </a:extLst>
+                    </a:blip>
+                    <a:stretch>
+                      <a:fillRect/>
+                    </a:stretch>
+                  </pic:blipFill>
+                  <pic:spPr>
+                    <a:xfrm>
+                      <a:off x="0" y="0"/>
+                      <a:ext cx="5428614" cy="2184468"/>
+                    </a:xfrm>
+                    <a:prstGeom prst="rect">
+                      <a:avLst/>
+                    </a:prstGeom>
+                  </pic:spPr>
+                </pic:pic>
+              </a:graphicData>
+            </a:graphic>
+          </wp:inline>
+        </w:drawing>
+      </w:r>
+    </w:p>
+    <w:p>
+      <w:pPr>
+        <w:ind w:left="708"/>
+        <w:jc w:val="both"/>
+      </w:pPr>
+    </w:p>
+    <w:p>
+      <w:pPr>
+        <w:ind w:left="708"/>
+        <w:jc w:val="both"/>
+      </w:pPr>
+    </w:p>
+    <w:p>
+      <w:pPr>
+        <w:ind w:left="708"/>
+        <w:jc w:val="both"/>
+      </w:pPr>
+      <w:r>
+        <w:t>5</w:t>
+      </w:r>
+      <w:r>
+        <w:t>.4</w:t>
+      </w:r>
+      <w:r>
+        <w:tab/>
+        <w:t>No tipo de autenticação, selecionar “SQL Login”:</w:t>
+      </w:r>
+    </w:p>
+    <w:p>
+      <w:pPr>
+        <w:ind w:left="708"/>
+        <w:jc w:val="both"/>
+      </w:pPr>
+      <w:r>
+        <w:rPr>
+          <w:noProof/>
+        </w:rPr>
+        <w:lastRenderedPageBreak/>
+        <w:drawing>
+          <wp:inline distT="0" distB="0" distL="0" distR="0" wp14:anchorId="4AE0D64E" wp14:editId="46020C8B">
+            <wp:extent cx="5400040" cy="2172970"/>
+            <wp:effectExtent l="0" t="0" r="0" b="0"/>
+            <wp:docPr id="5" name="Figura3" descr="Interface gráfica do usuário, Texto, Aplicativo&#10;&#10;Descrição gerada automaticamente"/>
+            <wp:cNvGraphicFramePr>
+              <a:graphicFrameLocks xmlns:a="http://schemas.openxmlformats.org/drawingml/2006/main" noChangeAspect="1"/>
+            </wp:cNvGraphicFramePr>
+            <a:graphic xmlns:a="http://schemas.openxmlformats.org/drawingml/2006/main">
+              <a:graphicData uri="http://schemas.openxmlformats.org/drawingml/2006/picture">
+                <pic:pic xmlns:pic="http://schemas.openxmlformats.org/drawingml/2006/picture">
+                  <pic:nvPicPr>
+                    <pic:cNvPr id="5" name="Figura3" descr="Interface gráfica do usuário, Texto, Aplicativo&#10;&#10;Descrição gerada automaticamente"/>
+                    <pic:cNvPicPr/>
+                  </pic:nvPicPr>
+                  <pic:blipFill>
+                    <a:blip r:embed="rId8" cstate="print">
+                      <a:extLst>
+                        <a:ext uri="{28A0092B-C50C-407E-A947-70E740481C1C}">
+                          <a14:useLocalDpi xmlns:a14="http://schemas.microsoft.com/office/drawing/2010/main" val="0"/>
+                        </a:ext>
+                      </a:extLst>
+                    </a:blip>
+                    <a:stretch>
+                      <a:fillRect/>
+                    </a:stretch>
+                  </pic:blipFill>
+                  <pic:spPr>
+                    <a:xfrm>
+                      <a:off x="0" y="0"/>
+                      <a:ext cx="5400040" cy="2172970"/>
+                    </a:xfrm>
+                    <a:prstGeom prst="rect">
+                      <a:avLst/>
+                    </a:prstGeom>
+                  </pic:spPr>
+                </pic:pic>
+              </a:graphicData>
+            </a:graphic>
+          </wp:inline>
+        </w:drawing>
+      </w:r>
+    </w:p>
+    <w:p>
+      <w:pPr>
+        <w:ind w:left="708"/>
+        <w:jc w:val="both"/>
+      </w:pPr>
+      <w:r>
+        <w:t>5</w:t>
+      </w:r>
+      <w:r>
+        <w:t>.5</w:t>
+      </w:r>
+      <w:r>
+        <w:tab/>
+        <w:t xml:space="preserve">No </w:t>
+      </w:r>
+      <w:proofErr w:type="spellStart"/>
+      <w:r>
+        <w:t>user</w:t>
+      </w:r>
+      <w:proofErr w:type="spellEnd"/>
+      <w:r>
+        <w:t xml:space="preserve"> </w:t>
+      </w:r>
+      <w:proofErr w:type="spellStart"/>
+      <w:r>
+        <w:t>name</w:t>
+      </w:r>
+      <w:proofErr w:type="spellEnd"/>
+      <w:r>
+        <w:t>, preencher “</w:t>
+      </w:r>
+      <w:proofErr w:type="spellStart"/>
+      <w:r>
+        <w:t>sa</w:t>
+      </w:r>
+      <w:proofErr w:type="spellEnd"/>
+      <w:r>
+        <w:t>”:</w:t>
+      </w:r>
+    </w:p>
+    <w:p>
+      <w:pPr>
+        <w:ind w:left="708"/>
+        <w:jc w:val="both"/>
+      </w:pPr>
+      <w:r>
+        <w:rPr>
+          <w:noProof/>
+        </w:rPr>
+        <w:drawing>
+          <wp:inline distT="0" distB="0" distL="0" distR="0" wp14:anchorId="09647F02" wp14:editId="019180AD">
+            <wp:extent cx="5400040" cy="2172970"/>
+            <wp:effectExtent l="0" t="0" r="0" b="0"/>
+            <wp:docPr id="6" name="Figura4" descr="Interface gráfica do usuário, Texto, Aplicativo&#10;&#10;Descrição gerada automaticamente"/>
+            <wp:cNvGraphicFramePr>
+              <a:graphicFrameLocks xmlns:a="http://schemas.openxmlformats.org/drawingml/2006/main" noChangeAspect="1"/>
+            </wp:cNvGraphicFramePr>
+            <a:graphic xmlns:a="http://schemas.openxmlformats.org/drawingml/2006/main">
+              <a:graphicData uri="http://schemas.openxmlformats.org/drawingml/2006/picture">
+                <pic:pic xmlns:pic="http://schemas.openxmlformats.org/drawingml/2006/picture">
+                  <pic:nvPicPr>
+                    <pic:cNvPr id="6" name="Figura4" descr="Interface gráfica do usuário, Texto, Aplicativo&#10;&#10;Descrição gerada automaticamente"/>
+                    <pic:cNvPicPr/>
+                  </pic:nvPicPr>
+                  <pic:blipFill>
+                    <a:blip r:embed="rId9" cstate="print">
+                      <a:extLst>
+                        <a:ext uri="{28A0092B-C50C-407E-A947-70E740481C1C}">
+                          <a14:useLocalDpi xmlns:a14="http://schemas.microsoft.com/office/drawing/2010/main" val="0"/>
+                        </a:ext>
+                      </a:extLst>
+                    </a:blip>
+                    <a:stretch>
+                      <a:fillRect/>
+                    </a:stretch>
+                  </pic:blipFill>
+                  <pic:spPr>
+                    <a:xfrm>
+                      <a:off x="0" y="0"/>
+                      <a:ext cx="5400040" cy="2172970"/>
+                    </a:xfrm>
+                    <a:prstGeom prst="rect">
+                      <a:avLst/>
+                    </a:prstGeom>
+                  </pic:spPr>
+                </pic:pic>
+              </a:graphicData>
+            </a:graphic>
+          </wp:inline>
+        </w:drawing>
+      </w:r>
+    </w:p>
+    <w:p>
+      <w:pPr>
+        <w:ind w:left="708"/>
+        <w:jc w:val="both"/>
+      </w:pPr>
+      <w:r>
+        <w:t>5</w:t>
+      </w:r>
+      <w:r>
+        <w:t>.6</w:t>
+      </w:r>
+      <w:r>
+        <w:tab/>
+        <w:t>Na senha, preencher “YourStrong@Passw0rd”:</w:t>
+      </w:r>
+    </w:p>
+    <w:p>
+      <w:pPr>
+        <w:ind w:left="708"/>
+        <w:jc w:val="both"/>
+      </w:pPr>
+      <w:r>
+        <w:rPr>
+          <w:noProof/>
+        </w:rPr>
+        <w:drawing>
+          <wp:inline distT="0" distB="0" distL="0" distR="0" wp14:anchorId="2E41E188" wp14:editId="06C9AA28">
+            <wp:extent cx="5400040" cy="2172970"/>
+            <wp:effectExtent l="0" t="0" r="0" b="0"/>
+            <wp:docPr id="7" name="Figura5" descr="Interface gráfica do usuário, Texto, Aplicativo&#10;&#10;Descrição gerada automaticamente"/>
+            <wp:cNvGraphicFramePr>
+              <a:graphicFrameLocks xmlns:a="http://schemas.openxmlformats.org/drawingml/2006/main" noChangeAspect="1"/>
+            </wp:cNvGraphicFramePr>
+            <a:graphic xmlns:a="http://schemas.openxmlformats.org/drawingml/2006/main">
+              <a:graphicData uri="http://schemas.openxmlformats.org/drawingml/2006/picture">
+                <pic:pic xmlns:pic="http://schemas.openxmlformats.org/drawingml/2006/picture">
+                  <pic:nvPicPr>
+                    <pic:cNvPr id="7" name="Figura5" descr="Interface gráfica do usuário, Texto, Aplicativo&#10;&#10;Descrição gerada automaticamente"/>
+                    <pic:cNvPicPr/>
+                  </pic:nvPicPr>
+                  <pic:blipFill>
+                    <a:blip r:embed="rId10" cstate="print">
+                      <a:extLst>
+                        <a:ext uri="{28A0092B-C50C-407E-A947-70E740481C1C}">
+                          <a14:useLocalDpi xmlns:a14="http://schemas.microsoft.com/office/drawing/2010/main" val="0"/>
+                        </a:ext>
+                      </a:extLst>
+                    </a:blip>
+                    <a:stretch>
+                      <a:fillRect/>
+                    </a:stretch>
+                  </pic:blipFill>
+                  <pic:spPr>
+                    <a:xfrm>
+                      <a:off x="0" y="0"/>
+                      <a:ext cx="5400040" cy="2172970"/>
+                    </a:xfrm>
+                    <a:prstGeom prst="rect">
+                      <a:avLst/>
+                    </a:prstGeom>
+                  </pic:spPr>
+                </pic:pic>
+              </a:graphicData>
+            </a:graphic>
+          </wp:inline>
+        </w:drawing>
+      </w:r>
+    </w:p>
+    <w:p>
+      <w:pPr>
+        <w:ind w:left="708"/>
+        <w:jc w:val="both"/>
+      </w:pPr>
+    </w:p>
+    <w:p>
+      <w:pPr>
+        <w:ind w:left="708"/>
+        <w:jc w:val="both"/>
+      </w:pPr>
+    </w:p>
+    <w:p>
+      <w:pPr>
+        <w:ind w:left="708"/>
+        <w:jc w:val="both"/>
+      </w:pPr>
+    </w:p>
+    <w:p>
+      <w:pPr>
+        <w:ind w:left="708"/>
+        <w:jc w:val="both"/>
+      </w:pPr>
+      <w:r>
+        <w:lastRenderedPageBreak/>
+        <w:t>5</w:t>
+      </w:r>
+      <w:r>
+        <w:t>.7</w:t>
+      </w:r>
+      <w:r>
+        <w:tab/>
+        <w:t>Opcional: você pode atribuir um nome para essa conexão, mas no nosso caso deixaremos em branco:</w:t>
+      </w:r>
+    </w:p>
+    <w:p>
+      <w:pPr>
+        <w:ind w:left="708"/>
+        <w:jc w:val="both"/>
+      </w:pPr>
+      <w:r>
+        <w:rPr>
+          <w:noProof/>
+        </w:rPr>
+        <w:drawing>
+          <wp:inline distT="0" distB="0" distL="0" distR="0" wp14:anchorId="366B7576" wp14:editId="51641014">
+            <wp:extent cx="5400040" cy="2172970"/>
+            <wp:effectExtent l="0" t="0" r="0" b="0"/>
+            <wp:docPr id="8" name="Figura6" descr="Interface gráfica do usuário, Texto&#10;&#10;Descrição gerada automaticamente"/>
+            <wp:cNvGraphicFramePr>
+              <a:graphicFrameLocks xmlns:a="http://schemas.openxmlformats.org/drawingml/2006/main" noChangeAspect="1"/>
+            </wp:cNvGraphicFramePr>
+            <a:graphic xmlns:a="http://schemas.openxmlformats.org/drawingml/2006/main">
+              <a:graphicData uri="http://schemas.openxmlformats.org/drawingml/2006/picture">
+                <pic:pic xmlns:pic="http://schemas.openxmlformats.org/drawingml/2006/picture">
+                  <pic:nvPicPr>
+                    <pic:cNvPr id="8" name="Figura6" descr="Interface gráfica do usuário, Texto&#10;&#10;Descrição gerada automaticamente"/>
+                    <pic:cNvPicPr/>
+                  </pic:nvPicPr>
+                  <pic:blipFill>
+                    <a:blip r:embed="rId11" cstate="print">
+                      <a:extLst>
+                        <a:ext uri="{28A0092B-C50C-407E-A947-70E740481C1C}">
+                          <a14:useLocalDpi xmlns:a14="http://schemas.microsoft.com/office/drawing/2010/main" val="0"/>
+                        </a:ext>
+                      </a:extLst>
+                    </a:blip>
+                    <a:stretch>
+                      <a:fillRect/>
+                    </a:stretch>
+                  </pic:blipFill>
+                  <pic:spPr>
+                    <a:xfrm>
+                      <a:off x="0" y="0"/>
+                      <a:ext cx="5400040" cy="2172970"/>
+                    </a:xfrm>
+                    <a:prstGeom prst="rect">
+                      <a:avLst/>
+                    </a:prstGeom>
+                  </pic:spPr>
+                </pic:pic>
+              </a:graphicData>
+            </a:graphic>
+          </wp:inline>
+        </w:drawing>
+      </w:r>
+    </w:p>
+    <w:p>
+      <w:pPr>
+        <w:ind w:left="708"/>
+        <w:jc w:val="both"/>
+      </w:pPr>
+      <w:r>
+        <w:t>5</w:t>
+      </w:r>
+      <w:r>
+        <w:t>.8</w:t>
+      </w:r>
+      <w:r>
+        <w:tab/>
+        <w:t>Por último, você deverá permitir o reconhecimento do certificado SSL:</w:t>
+      </w:r>
+    </w:p>
+    <w:p>
+      <w:pPr>
+        <w:ind w:left="708"/>
+        <w:jc w:val="both"/>
+      </w:pPr>
+      <w:r>
+        <w:rPr>
+          <w:noProof/>
+        </w:rPr>
+        <w:drawing>
+          <wp:inline distT="0" distB="0" distL="0" distR="0" wp14:anchorId="545822A7" wp14:editId="230D5434">
+            <wp:extent cx="5400040" cy="2172970"/>
+            <wp:effectExtent l="0" t="0" r="0" b="0"/>
+            <wp:docPr id="9" name="Figura7" descr="Interface gráfica do usuário, Texto&#10;&#10;Descrição gerada automaticamente"/>
+            <wp:cNvGraphicFramePr>
+              <a:graphicFrameLocks xmlns:a="http://schemas.openxmlformats.org/drawingml/2006/main" noChangeAspect="1"/>
+            </wp:cNvGraphicFramePr>
+            <a:graphic xmlns:a="http://schemas.openxmlformats.org/drawingml/2006/main">
+              <a:graphicData uri="http://schemas.openxmlformats.org/drawingml/2006/picture">
+                <pic:pic xmlns:pic="http://schemas.openxmlformats.org/drawingml/2006/picture">
+                  <pic:nvPicPr>
+                    <pic:cNvPr id="9" name="Figura7" descr="Interface gráfica do usuário, Texto&#10;&#10;Descrição gerada automaticamente"/>
+                    <pic:cNvPicPr/>
+                  </pic:nvPicPr>
+                  <pic:blipFill>
+                    <a:blip r:embed="rId12" cstate="print">
+                      <a:extLst>
+                        <a:ext uri="{28A0092B-C50C-407E-A947-70E740481C1C}">
+                          <a14:useLocalDpi xmlns:a14="http://schemas.microsoft.com/office/drawing/2010/main" val="0"/>
+                        </a:ext>
+                      </a:extLst>
+                    </a:blip>
+                    <a:stretch>
+                      <a:fillRect/>
+                    </a:stretch>
+                  </pic:blipFill>
+                  <pic:spPr>
+                    <a:xfrm>
+                      <a:off x="0" y="0"/>
+                      <a:ext cx="5400040" cy="2172970"/>
+                    </a:xfrm>
+                    <a:prstGeom prst="rect">
+                      <a:avLst/>
+                    </a:prstGeom>
+                  </pic:spPr>
+                </pic:pic>
+              </a:graphicData>
+            </a:graphic>
+          </wp:inline>
+        </w:drawing>
+      </w:r>
+    </w:p>
+    <w:p>
+      <w:pPr>
+        <w:ind w:left="708"/>
+        <w:jc w:val="both"/>
+      </w:pPr>
+      <w:r>
+        <w:t>5</w:t>
+      </w:r>
+      <w:r>
+        <w:t>.9</w:t>
+      </w:r>
+      <w:r>
+        <w:tab/>
+        <w:t>Abra uma aba que permita executar Script:</w:t>
+      </w:r>
+    </w:p>
+    <w:p>
+      <w:pPr>
+        <w:ind w:left="708"/>
+        <w:jc w:val="both"/>
+      </w:pPr>
+      <w:r>
+        <w:rPr>
+          <w:noProof/>
+        </w:rPr>
+        <w:drawing>
+          <wp:inline distT="0" distB="0" distL="0" distR="0" wp14:anchorId="439CAECA" wp14:editId="0CC956A3">
+            <wp:extent cx="5417690" cy="2228850"/>
+            <wp:effectExtent l="0" t="0" r="0" b="0"/>
+            <wp:docPr id="352353809" name="Imagem 352353809" descr="Tela de computador com texto preto sobre fundo azul&#10;&#10;Descrição gerada automaticamente"/>
+            <wp:cNvGraphicFramePr>
+              <a:graphicFrameLocks xmlns:a="http://schemas.openxmlformats.org/drawingml/2006/main" noChangeAspect="1"/>
+            </wp:cNvGraphicFramePr>
+            <a:graphic xmlns:a="http://schemas.openxmlformats.org/drawingml/2006/main">
+              <a:graphicData uri="http://schemas.openxmlformats.org/drawingml/2006/picture">
+                <pic:pic xmlns:pic="http://schemas.openxmlformats.org/drawingml/2006/picture">
+                  <pic:nvPicPr>
+                    <pic:cNvPr id="352353809" name="Imagem 352353809" descr="Tela de computador com texto preto sobre fundo azul&#10;&#10;Descrição gerada automaticamente"/>
+                    <pic:cNvPicPr/>
+                  </pic:nvPicPr>
+                  <pic:blipFill>
+                    <a:blip r:embed="rId13" cstate="print">
+                      <a:extLst>
+                        <a:ext uri="{28A0092B-C50C-407E-A947-70E740481C1C}">
+                          <a14:useLocalDpi xmlns:a14="http://schemas.microsoft.com/office/drawing/2010/main" val="0"/>
+                        </a:ext>
+                      </a:extLst>
+                    </a:blip>
+                    <a:stretch>
+                      <a:fillRect/>
+                    </a:stretch>
+                  </pic:blipFill>
+                  <pic:spPr>
+                    <a:xfrm>
+                      <a:off x="0" y="0"/>
+                      <a:ext cx="5417690" cy="2228850"/>
+                    </a:xfrm>
+                    <a:prstGeom prst="rect">
+                      <a:avLst/>
+                    </a:prstGeom>
+                  </pic:spPr>
+                </pic:pic>
+              </a:graphicData>
+            </a:graphic>
+          </wp:inline>
+        </w:drawing>
+      </w:r>
+    </w:p>
+    <w:p>
+      <w:pPr>
+        <w:ind w:left="708"/>
+        <w:jc w:val="both"/>
+      </w:pPr>
+    </w:p>
+    <w:p>
+      <w:pPr>
+        <w:ind w:left="708"/>
+        <w:jc w:val="both"/>
+        <w:rPr>
+          <w:lang w:val="en-US"/>
+        </w:rPr>
+      </w:pPr>
+    </w:p>
+    <w:p>
+      <w:pPr>
+        <w:ind w:left="708"/>
+        <w:jc w:val="both"/>
+      </w:pPr>
+      <w:r>
+        <w:lastRenderedPageBreak/>
+        <w:t>5</w:t>
+      </w:r>
+      <w:r>
+        <w:t>.10</w:t>
+      </w:r>
+      <w:r>
+        <w:tab/>
+        <w:t>Cole o script “</w:t>
+      </w:r>
+      <w:proofErr w:type="spellStart"/>
+      <w:r>
+        <w:t>EstruturaDataBase.sql</w:t>
+      </w:r>
+      <w:proofErr w:type="spellEnd"/>
+      <w:r>
+        <w:t>” nessa aba e execute:</w:t>
+      </w:r>
+    </w:p>
+    <w:p>
+      <w:pPr>
+        <w:ind w:left="708"/>
+        <w:jc w:val="both"/>
+      </w:pPr>
+      <w:r>
+        <w:rPr>
+          <w:noProof/>
+        </w:rPr>
+        <w:drawing>
+          <wp:inline distT="0" distB="0" distL="0" distR="0" wp14:anchorId="74FC7B91" wp14:editId="4E758057">
+            <wp:extent cx="5457824" cy="2379914"/>
+            <wp:effectExtent l="0" t="0" r="0" b="0"/>
+            <wp:docPr id="2073670646" name="Imagem 2073670646" descr="Texto&#10;&#10;Descrição gerada automaticamente"/>
+            <wp:cNvGraphicFramePr>
+              <a:graphicFrameLocks xmlns:a="http://schemas.openxmlformats.org/drawingml/2006/main" noChangeAspect="1"/>
+            </wp:cNvGraphicFramePr>
+            <a:graphic xmlns:a="http://schemas.openxmlformats.org/drawingml/2006/main">
+              <a:graphicData uri="http://schemas.openxmlformats.org/drawingml/2006/picture">
+                <pic:pic xmlns:pic="http://schemas.openxmlformats.org/drawingml/2006/picture">
+                  <pic:nvPicPr>
+                    <pic:cNvPr id="2073670646" name="Imagem 2073670646" descr="Texto&#10;&#10;Descrição gerada automaticamente"/>
+                    <pic:cNvPicPr/>
+                  </pic:nvPicPr>
+                  <pic:blipFill>
+                    <a:blip r:embed="rId14" cstate="print">
+                      <a:extLst>
+                        <a:ext uri="{28A0092B-C50C-407E-A947-70E740481C1C}">
+                          <a14:useLocalDpi xmlns:a14="http://schemas.microsoft.com/office/drawing/2010/main" val="0"/>
+                        </a:ext>
+                      </a:extLst>
+                    </a:blip>
+                    <a:stretch>
+                      <a:fillRect/>
+                    </a:stretch>
+                  </pic:blipFill>
+                  <pic:spPr>
+                    <a:xfrm>
+                      <a:off x="0" y="0"/>
+                      <a:ext cx="5457824" cy="2379914"/>
+                    </a:xfrm>
+                    <a:prstGeom prst="rect">
+                      <a:avLst/>
+                    </a:prstGeom>
+                  </pic:spPr>
+                </pic:pic>
+              </a:graphicData>
+            </a:graphic>
+          </wp:inline>
+        </w:drawing>
+      </w:r>
+    </w:p>
+    <w:p/>
+    <w:p>
+      <w:r>
+        <w:t>6</w:t>
+      </w:r>
+      <w:r>
+        <w:t xml:space="preserve"> - Execute os comandos abaixo para iniciar a WEB API C#</w:t>
+      </w:r>
+    </w:p>
+    <w:p>
+      <w:pPr>
+        <w:rPr>
+          <w:rFonts w:ascii="Courier New" w:hAnsi="Courier New" w:cs="Courier New"/>
+          <w:lang w:val="en-US"/>
+        </w:rPr>
+      </w:pPr>
+      <w:r>
+        <w:rPr>
+          <w:rFonts w:ascii="Courier New" w:hAnsi="Courier New" w:cs="Courier New"/>
         </w:rPr>
         <w:t xml:space="preserve">    </w:t>
       </w:r>
-      <w:r>
-        <w:rPr>
-          <w:lang w:val="en-US"/>
-        </w:rPr>
-        <w:t>docker build -t fiap-api-tech:latest .</w:t>
-      </w:r>
-    </w:p>
-    <w:p>
-      <w:pPr>
-        <w:rPr>
-          <w:lang w:val="en-US"/>
-        </w:rPr>
-      </w:pPr>
-      <w:r>
-        <w:rPr>
-          <w:lang w:val="en-US"/>
-        </w:rPr>
-        <w:t xml:space="preserve">    docker tag fiap-api-tech ricardosn87/fiap-api-tech:latest</w:t>
-      </w:r>
-    </w:p>
-    <w:p>
-      <w:pPr>
-        <w:rPr>
-          <w:lang w:val="en-US"/>
-        </w:rPr>
-      </w:pPr>
-      <w:r>
-        <w:rPr>
-          <w:lang w:val="en-US"/>
-        </w:rPr>
-        <w:t xml:space="preserve">    </w:t>
-      </w:r>
-      <w:r>
-        <w:rPr>
-          <w:lang w:val="en-US"/>
-        </w:rPr>
-        <w:t>docker push ricardosn87/fiap-api-tech:latest</w:t>
-      </w:r>
-    </w:p>
-    <w:p>
-      <w:pPr>
-        <w:rPr>
-          <w:lang w:val="en-US"/>
-        </w:rPr>
-      </w:pPr>
-    </w:p>
-    <w:p>
-      <w:r>
-        <w:t>1 - Vá para o diretório onde se encontra os arquivos yml e/ou yaml e abra o PowerShell.</w:t>
-      </w:r>
-    </w:p>
-    <w:p>
-      <w:r>
-        <w:t>2 – Execute o comando abaixo para iniciar o Kubernetes:</w:t>
-      </w:r>
-    </w:p>
-    <w:p>
-      <w:r>
-        <w:t xml:space="preserve">     Minikube start</w:t>
-      </w:r>
-    </w:p>
-    <w:p>
-      <w:r>
-        <w:t>3 – Execute os comandos abaixo para iniciar o banco de dados, no caso do projeto, é o Sql</w:t>
-      </w:r>
-      <w:r>
-        <w:t xml:space="preserve"> </w:t>
-      </w:r>
-      <w:r>
-        <w:t>Server</w:t>
-      </w:r>
-    </w:p>
-    <w:p>
-      <w:pPr>
-        <w:rPr>
-          <w:lang w:val="en-US"/>
-        </w:rPr>
-      </w:pPr>
-      <w:r>
-        <w:t xml:space="preserve">   </w:t>
-      </w:r>
-      <w:r>
-        <w:rPr>
-          <w:lang w:val="en-US"/>
-        </w:rPr>
-        <w:t xml:space="preserve">kubectl apply -f sqlserver-deployment.yaml </w:t>
-      </w:r>
-    </w:p>
-    <w:p>
-      <w:pPr>
-        <w:rPr>
-          <w:lang w:val="en-US"/>
-        </w:rPr>
-      </w:pPr>
-      <w:r>
-        <w:rPr>
-          <w:lang w:val="en-US"/>
-        </w:rPr>
-        <w:t xml:space="preserve">   </w:t>
-      </w:r>
-      <w:r>
-        <w:rPr>
-          <w:lang w:val="en-US"/>
-        </w:rPr>
-        <w:t xml:space="preserve">kubectl apply -f </w:t>
-      </w:r>
-      <w:r>
-        <w:rPr>
-          <w:lang w:val="en-US"/>
-        </w:rPr>
-        <w:t>sqlserver-service.yaml</w:t>
-      </w:r>
-    </w:p>
-    <w:p>
-      <w:pPr>
-        <w:rPr>
-          <w:lang w:val="en-US"/>
-        </w:rPr>
-      </w:pPr>
-      <w:r>
-        <w:rPr>
-          <w:lang w:val="en-US"/>
-        </w:rPr>
-        <w:t xml:space="preserve">   </w:t>
-      </w:r>
-      <w:r>
-        <w:rPr>
-          <w:lang w:val="en-US"/>
-        </w:rPr>
-        <w:t>kubectl apply -f sqlserver-hpa.yaml</w:t>
-      </w:r>
-    </w:p>
-    <w:p>
-      <w:pPr>
-        <w:rPr>
-          <w:lang w:val="en-US"/>
-        </w:rPr>
-      </w:pPr>
-      <w:r>
-        <w:rPr>
-          <w:lang w:val="en-US"/>
-        </w:rPr>
-        <w:t xml:space="preserve">   </w:t>
-      </w:r>
-      <w:r>
-        <w:rPr>
-          <w:lang w:val="en-US"/>
-        </w:rPr>
-        <w:t>kubectl port-forward -n default svc/sqlserver-service 32000:1433</w:t>
-      </w:r>
-    </w:p>
-    <w:p>
-      <w:r>
-        <w:t>4</w:t>
-      </w:r>
-      <w:r>
-        <w:t xml:space="preserve"> – </w:t>
-      </w:r>
-      <w:r>
-        <w:t>Criação</w:t>
-      </w:r>
-      <w:r>
-        <w:t xml:space="preserve"> da</w:t>
-      </w:r>
-      <w:r>
-        <w:t xml:space="preserve"> estrutura de base de dados:</w:t>
-      </w:r>
-    </w:p>
-    <w:p>
-      <w:r>
-        <w:t xml:space="preserve">    </w:t>
-      </w:r>
-      <w:r>
-        <w:t>Faça a conexão no Sql Server com a I</w:t>
-      </w:r>
-      <w:r>
-        <w:t>DE da sua escolha</w:t>
-      </w:r>
-      <w:r>
-        <w:t xml:space="preserve"> com “IP da sua máquina,32000”</w:t>
-      </w:r>
-    </w:p>
-    <w:p>
-      <w:r>
+      <w:proofErr w:type="spellStart"/>
+      <w:r>
+        <w:rPr>
+          <w:rFonts w:ascii="Courier New" w:hAnsi="Courier New" w:cs="Courier New"/>
+          <w:lang w:val="en-US"/>
+        </w:rPr>
+        <w:t>kubectl</w:t>
+      </w:r>
+      <w:proofErr w:type="spellEnd"/>
+      <w:r>
+        <w:rPr>
+          <w:rFonts w:ascii="Courier New" w:hAnsi="Courier New" w:cs="Courier New"/>
+          <w:lang w:val="en-US"/>
+        </w:rPr>
+        <w:t xml:space="preserve"> apply -f dot-net-</w:t>
+      </w:r>
+      <w:proofErr w:type="spellStart"/>
+      <w:r>
+        <w:rPr>
+          <w:rFonts w:ascii="Courier New" w:hAnsi="Courier New" w:cs="Courier New"/>
+          <w:lang w:val="en-US"/>
+        </w:rPr>
+        <w:t>deployment.yaml</w:t>
+      </w:r>
+      <w:proofErr w:type="spellEnd"/>
+      <w:r>
+        <w:rPr>
+          <w:rFonts w:ascii="Courier New" w:hAnsi="Courier New" w:cs="Courier New"/>
+          <w:lang w:val="en-US"/>
+        </w:rPr>
         <w:t xml:space="preserve">  </w:t>
       </w:r>
-      <w:r>
-        <w:t xml:space="preserve"> </w:t>
-      </w:r>
-      <w:r>
-        <w:t>Abra uma aba que permita executar Script</w:t>
-      </w:r>
-    </w:p>
-    <w:p>
-      <w:r>
-        <w:t xml:space="preserve">   Execute o script com o nome </w:t>
-      </w:r>
-      <w:r>
-        <w:t>EstruturaDataBase</w:t>
-      </w:r>
-      <w:r>
-        <w:t>.sql</w:t>
-      </w:r>
-    </w:p>
-    <w:p/>
-    <w:p>
-      <w:r>
-        <w:t>5 - Execute os comandos abaixo para iniciar a WEB API C#</w:t>
-      </w:r>
-    </w:p>
-    <w:p>
-      <w:pPr>
-        <w:rPr>
-          <w:lang w:val="en-US"/>
-        </w:rPr>
-      </w:pPr>
-      <w:r>
-        <w:rPr>
-          <w:lang w:val="en-US"/>
-        </w:rPr>
-        <w:t xml:space="preserve">     kubectl apply -f dot-net-deployment.yaml</w:t>
-      </w:r>
-      <w:r>
-        <w:rPr>
-          <w:lang w:val="en-US"/>
-        </w:rPr>
-        <w:t xml:space="preserve">  </w:t>
-      </w:r>
-    </w:p>
-    <w:p>
-      <w:pPr>
-        <w:rPr>
-          <w:lang w:val="en-US"/>
-        </w:rPr>
-      </w:pPr>
-      <w:r>
-        <w:rPr>
-          <w:lang w:val="en-US"/>
-        </w:rPr>
-        <w:t xml:space="preserve">    </w:t>
-      </w:r>
-      <w:r>
-        <w:rPr>
-          <w:lang w:val="en-US"/>
-        </w:rPr>
-        <w:t>kubectl apply -f dot-net-service.yaml</w:t>
-      </w:r>
-    </w:p>
-    <w:p>
-      <w:pPr>
-        <w:rPr>
-          <w:lang w:val="en-US"/>
-        </w:rPr>
-      </w:pPr>
-      <w:r>
-        <w:rPr>
-          <w:lang w:val="en-US"/>
-        </w:rPr>
-        <w:t xml:space="preserve">    </w:t>
-      </w:r>
-      <w:r>
-        <w:rPr>
-          <w:lang w:val="en-US"/>
-        </w:rPr>
-        <w:t>kubectl apply -f dot-net-hpa.yaml</w:t>
-      </w:r>
-    </w:p>
-    <w:p>
-      <w:pPr>
-        <w:rPr>
-          <w:lang w:val="en-US"/>
-        </w:rPr>
-      </w:pPr>
-      <w:r>
-        <w:rPr>
-          <w:lang w:val="en-US"/>
-        </w:rPr>
-        <w:t xml:space="preserve">    </w:t>
-      </w:r>
-      <w:r>
-        <w:rPr>
-          <w:lang w:val="en-US"/>
-        </w:rPr>
-        <w:t>kubectl port-forward -n default svc/fiap-api-tech-service 31000:8080</w:t>
+    </w:p>
+    <w:p>
+      <w:pPr>
+        <w:rPr>
+          <w:rFonts w:ascii="Courier New" w:hAnsi="Courier New" w:cs="Courier New"/>
+          <w:lang w:val="en-US"/>
+        </w:rPr>
+      </w:pPr>
+      <w:r>
+        <w:rPr>
+          <w:rFonts w:ascii="Courier New" w:hAnsi="Courier New" w:cs="Courier New"/>
+          <w:lang w:val="en-US"/>
+        </w:rPr>
+        <w:t xml:space="preserve">    kubectl apply -f dot-net-service.yaml</w:t>
+      </w:r>
+    </w:p>
+    <w:p>
+      <w:pPr>
+        <w:rPr>
+          <w:rFonts w:ascii="Courier New" w:hAnsi="Courier New" w:cs="Courier New"/>
+          <w:lang w:val="en-US"/>
+        </w:rPr>
+      </w:pPr>
+      <w:r>
+        <w:rPr>
+          <w:rFonts w:ascii="Courier New" w:hAnsi="Courier New" w:cs="Courier New"/>
+          <w:lang w:val="en-US"/>
+        </w:rPr>
+        <w:t xml:space="preserve">    kubectl apply -f dot-net-hpa.yaml</w:t>
+      </w:r>
+    </w:p>
+    <w:p>
+      <w:pPr>
+        <w:rPr>
+          <w:rFonts w:ascii="Courier New" w:hAnsi="Courier New" w:cs="Courier New"/>
+          <w:lang w:val="en-US"/>
+        </w:rPr>
+      </w:pPr>
+      <w:r>
+        <w:rPr>
+          <w:rFonts w:ascii="Courier New" w:hAnsi="Courier New" w:cs="Courier New"/>
+          <w:lang w:val="en-US"/>
+        </w:rPr>
+        <w:t xml:space="preserve">    kubectl port-forward -n default svc/fiap-api-tech-service 31000:8080</w:t>
       </w:r>
     </w:p>
     <w:p>
@@ -314,7 +1211,7 @@
     </w:p>
     <w:sectPr>
       <w:pgSz w:w="11906" w:h="16838"/>
-      <w:pgMar w:top="1417" w:right="1701" w:bottom="1417" w:left="1701" w:header="708" w:footer="708" w:gutter="0"/>
+      <w:pgMar w:top="1440" w:right="1080" w:bottom="1440" w:left="1080" w:header="708" w:footer="708" w:gutter="0"/>
       <w:cols w:space="708"/>
       <w:docGrid w:linePitch="360"/>
     </w:sectPr>
@@ -724,11 +1621,11 @@
     <w:qFormat/>
     <w:rsid w:val="00736097"/>
   </w:style>
-  <w:style w:type="paragraph" w:styleId="Heading1">
+  <w:style w:type="paragraph" w:styleId="Ttulo1">
     <w:name w:val="heading 1"/>
     <w:basedOn w:val="Normal"/>
     <w:next w:val="Normal"/>
-    <w:link w:val="Heading1Char"/>
+    <w:link w:val="Ttulo1Char"/>
     <w:uiPriority w:val="9"/>
     <w:qFormat/>
     <w:rsid w:val="003E0B00"/>
@@ -745,11 +1642,11 @@
       <w:szCs w:val="40"/>
     </w:rPr>
   </w:style>
-  <w:style w:type="paragraph" w:styleId="Heading2">
+  <w:style w:type="paragraph" w:styleId="Ttulo2">
     <w:name w:val="heading 2"/>
     <w:basedOn w:val="Normal"/>
     <w:next w:val="Normal"/>
-    <w:link w:val="Heading2Char"/>
+    <w:link w:val="Ttulo2Char"/>
     <w:uiPriority w:val="9"/>
     <w:semiHidden/>
     <w:unhideWhenUsed/>
@@ -768,11 +1665,11 @@
       <w:szCs w:val="32"/>
     </w:rPr>
   </w:style>
-  <w:style w:type="paragraph" w:styleId="Heading3">
+  <w:style w:type="paragraph" w:styleId="Ttulo3">
     <w:name w:val="heading 3"/>
     <w:basedOn w:val="Normal"/>
     <w:next w:val="Normal"/>
-    <w:link w:val="Heading3Char"/>
+    <w:link w:val="Ttulo3Char"/>
     <w:uiPriority w:val="9"/>
     <w:semiHidden/>
     <w:unhideWhenUsed/>
@@ -791,11 +1688,11 @@
       <w:szCs w:val="28"/>
     </w:rPr>
   </w:style>
-  <w:style w:type="paragraph" w:styleId="Heading4">
+  <w:style w:type="paragraph" w:styleId="Ttulo4">
     <w:name w:val="heading 4"/>
     <w:basedOn w:val="Normal"/>
     <w:next w:val="Normal"/>
-    <w:link w:val="Heading4Char"/>
+    <w:link w:val="Ttulo4Char"/>
     <w:uiPriority w:val="9"/>
     <w:semiHidden/>
     <w:unhideWhenUsed/>
@@ -814,11 +1711,11 @@
       <w:color w:val="0F4761" w:themeColor="accent1" w:themeShade="BF"/>
     </w:rPr>
   </w:style>
-  <w:style w:type="paragraph" w:styleId="Heading5">
+  <w:style w:type="paragraph" w:styleId="Ttulo5">
     <w:name w:val="heading 5"/>
     <w:basedOn w:val="Normal"/>
     <w:next w:val="Normal"/>
-    <w:link w:val="Heading5Char"/>
+    <w:link w:val="Ttulo5Char"/>
     <w:uiPriority w:val="9"/>
     <w:semiHidden/>
     <w:unhideWhenUsed/>
@@ -835,11 +1732,11 @@
       <w:color w:val="0F4761" w:themeColor="accent1" w:themeShade="BF"/>
     </w:rPr>
   </w:style>
-  <w:style w:type="paragraph" w:styleId="Heading6">
+  <w:style w:type="paragraph" w:styleId="Ttulo6">
     <w:name w:val="heading 6"/>
     <w:basedOn w:val="Normal"/>
     <w:next w:val="Normal"/>
-    <w:link w:val="Heading6Char"/>
+    <w:link w:val="Ttulo6Char"/>
     <w:uiPriority w:val="9"/>
     <w:semiHidden/>
     <w:unhideWhenUsed/>
@@ -858,11 +1755,11 @@
       <w:color w:val="595959" w:themeColor="text1" w:themeTint="A6"/>
     </w:rPr>
   </w:style>
-  <w:style w:type="paragraph" w:styleId="Heading7">
+  <w:style w:type="paragraph" w:styleId="Ttulo7">
     <w:name w:val="heading 7"/>
     <w:basedOn w:val="Normal"/>
     <w:next w:val="Normal"/>
-    <w:link w:val="Heading7Char"/>
+    <w:link w:val="Ttulo7Char"/>
     <w:uiPriority w:val="9"/>
     <w:semiHidden/>
     <w:unhideWhenUsed/>
@@ -879,11 +1776,11 @@
       <w:color w:val="595959" w:themeColor="text1" w:themeTint="A6"/>
     </w:rPr>
   </w:style>
-  <w:style w:type="paragraph" w:styleId="Heading8">
+  <w:style w:type="paragraph" w:styleId="Ttulo8">
     <w:name w:val="heading 8"/>
     <w:basedOn w:val="Normal"/>
     <w:next w:val="Normal"/>
-    <w:link w:val="Heading8Char"/>
+    <w:link w:val="Ttulo8Char"/>
     <w:uiPriority w:val="9"/>
     <w:semiHidden/>
     <w:unhideWhenUsed/>
@@ -902,11 +1799,11 @@
       <w:color w:val="272727" w:themeColor="text1" w:themeTint="D8"/>
     </w:rPr>
   </w:style>
-  <w:style w:type="paragraph" w:styleId="Heading9">
+  <w:style w:type="paragraph" w:styleId="Ttulo9">
     <w:name w:val="heading 9"/>
     <w:basedOn w:val="Normal"/>
     <w:next w:val="Normal"/>
-    <w:link w:val="Heading9Char"/>
+    <w:link w:val="Ttulo9Char"/>
     <w:uiPriority w:val="9"/>
     <w:semiHidden/>
     <w:unhideWhenUsed/>
@@ -923,13 +1820,12 @@
       <w:color w:val="272727" w:themeColor="text1" w:themeTint="D8"/>
     </w:rPr>
   </w:style>
-  <w:style w:type="character" w:default="1" w:styleId="DefaultParagraphFont">
+  <w:style w:type="character" w:default="1" w:styleId="Fontepargpadro">
     <w:name w:val="Default Paragraph Font"/>
     <w:uiPriority w:val="1"/>
-    <w:semiHidden/>
     <w:unhideWhenUsed/>
   </w:style>
-  <w:style w:type="table" w:default="1" w:styleId="TableNormal">
+  <w:style w:type="table" w:default="1" w:styleId="Tabelanormal">
     <w:name w:val="Normal Table"/>
     <w:uiPriority w:val="99"/>
     <w:semiHidden/>
@@ -944,16 +1840,16 @@
       </w:tblCellMar>
     </w:tblPr>
   </w:style>
-  <w:style w:type="numbering" w:default="1" w:styleId="NoList">
+  <w:style w:type="numbering" w:default="1" w:styleId="Semlista">
     <w:name w:val="No List"/>
     <w:uiPriority w:val="99"/>
     <w:semiHidden/>
     <w:unhideWhenUsed/>
   </w:style>
-  <w:style w:type="character" w:customStyle="1" w:styleId="Heading1Char">
-    <w:name w:val="Heading 1 Char"/>
-    <w:basedOn w:val="DefaultParagraphFont"/>
-    <w:link w:val="Heading1"/>
+  <w:style w:type="character" w:customStyle="1" w:styleId="Ttulo1Char">
+    <w:name w:val="Título 1 Char"/>
+    <w:basedOn w:val="Fontepargpadro"/>
+    <w:link w:val="Ttulo1"/>
     <w:uiPriority w:val="9"/>
     <w:rsid w:val="003E0B00"/>
     <w:rPr>
@@ -963,10 +1859,10 @@
       <w:szCs w:val="40"/>
     </w:rPr>
   </w:style>
-  <w:style w:type="character" w:customStyle="1" w:styleId="Heading2Char">
-    <w:name w:val="Heading 2 Char"/>
-    <w:basedOn w:val="DefaultParagraphFont"/>
-    <w:link w:val="Heading2"/>
+  <w:style w:type="character" w:customStyle="1" w:styleId="Ttulo2Char">
+    <w:name w:val="Título 2 Char"/>
+    <w:basedOn w:val="Fontepargpadro"/>
+    <w:link w:val="Ttulo2"/>
     <w:uiPriority w:val="9"/>
     <w:semiHidden/>
     <w:rsid w:val="003E0B00"/>
@@ -977,10 +1873,10 @@
       <w:szCs w:val="32"/>
     </w:rPr>
   </w:style>
-  <w:style w:type="character" w:customStyle="1" w:styleId="Heading3Char">
-    <w:name w:val="Heading 3 Char"/>
-    <w:basedOn w:val="DefaultParagraphFont"/>
-    <w:link w:val="Heading3"/>
+  <w:style w:type="character" w:customStyle="1" w:styleId="Ttulo3Char">
+    <w:name w:val="Título 3 Char"/>
+    <w:basedOn w:val="Fontepargpadro"/>
+    <w:link w:val="Ttulo3"/>
     <w:uiPriority w:val="9"/>
     <w:semiHidden/>
     <w:rsid w:val="003E0B00"/>
@@ -991,10 +1887,10 @@
       <w:szCs w:val="28"/>
     </w:rPr>
   </w:style>
-  <w:style w:type="character" w:customStyle="1" w:styleId="Heading4Char">
-    <w:name w:val="Heading 4 Char"/>
-    <w:basedOn w:val="DefaultParagraphFont"/>
-    <w:link w:val="Heading4"/>
+  <w:style w:type="character" w:customStyle="1" w:styleId="Ttulo4Char">
+    <w:name w:val="Título 4 Char"/>
+    <w:basedOn w:val="Fontepargpadro"/>
+    <w:link w:val="Ttulo4"/>
     <w:uiPriority w:val="9"/>
     <w:semiHidden/>
     <w:rsid w:val="003E0B00"/>
@@ -1005,10 +1901,10 @@
       <w:color w:val="0F4761" w:themeColor="accent1" w:themeShade="BF"/>
     </w:rPr>
   </w:style>
-  <w:style w:type="character" w:customStyle="1" w:styleId="Heading5Char">
-    <w:name w:val="Heading 5 Char"/>
-    <w:basedOn w:val="DefaultParagraphFont"/>
-    <w:link w:val="Heading5"/>
+  <w:style w:type="character" w:customStyle="1" w:styleId="Ttulo5Char">
+    <w:name w:val="Título 5 Char"/>
+    <w:basedOn w:val="Fontepargpadro"/>
+    <w:link w:val="Ttulo5"/>
     <w:uiPriority w:val="9"/>
     <w:semiHidden/>
     <w:rsid w:val="003E0B00"/>
@@ -1017,10 +1913,10 @@
       <w:color w:val="0F4761" w:themeColor="accent1" w:themeShade="BF"/>
     </w:rPr>
   </w:style>
-  <w:style w:type="character" w:customStyle="1" w:styleId="Heading6Char">
-    <w:name w:val="Heading 6 Char"/>
-    <w:basedOn w:val="DefaultParagraphFont"/>
-    <w:link w:val="Heading6"/>
+  <w:style w:type="character" w:customStyle="1" w:styleId="Ttulo6Char">
+    <w:name w:val="Título 6 Char"/>
+    <w:basedOn w:val="Fontepargpadro"/>
+    <w:link w:val="Ttulo6"/>
     <w:uiPriority w:val="9"/>
     <w:semiHidden/>
     <w:rsid w:val="003E0B00"/>
@@ -1031,10 +1927,10 @@
       <w:color w:val="595959" w:themeColor="text1" w:themeTint="A6"/>
     </w:rPr>
   </w:style>
-  <w:style w:type="character" w:customStyle="1" w:styleId="Heading7Char">
-    <w:name w:val="Heading 7 Char"/>
-    <w:basedOn w:val="DefaultParagraphFont"/>
-    <w:link w:val="Heading7"/>
+  <w:style w:type="character" w:customStyle="1" w:styleId="Ttulo7Char">
+    <w:name w:val="Título 7 Char"/>
+    <w:basedOn w:val="Fontepargpadro"/>
+    <w:link w:val="Ttulo7"/>
     <w:uiPriority w:val="9"/>
     <w:semiHidden/>
     <w:rsid w:val="003E0B00"/>
@@ -1043,10 +1939,10 @@
       <w:color w:val="595959" w:themeColor="text1" w:themeTint="A6"/>
     </w:rPr>
   </w:style>
-  <w:style w:type="character" w:customStyle="1" w:styleId="Heading8Char">
-    <w:name w:val="Heading 8 Char"/>
-    <w:basedOn w:val="DefaultParagraphFont"/>
-    <w:link w:val="Heading8"/>
+  <w:style w:type="character" w:customStyle="1" w:styleId="Ttulo8Char">
+    <w:name w:val="Título 8 Char"/>
+    <w:basedOn w:val="Fontepargpadro"/>
+    <w:link w:val="Ttulo8"/>
     <w:uiPriority w:val="9"/>
     <w:semiHidden/>
     <w:rsid w:val="003E0B00"/>
@@ -1057,10 +1953,10 @@
       <w:color w:val="272727" w:themeColor="text1" w:themeTint="D8"/>
     </w:rPr>
   </w:style>
-  <w:style w:type="character" w:customStyle="1" w:styleId="Heading9Char">
-    <w:name w:val="Heading 9 Char"/>
-    <w:basedOn w:val="DefaultParagraphFont"/>
-    <w:link w:val="Heading9"/>
+  <w:style w:type="character" w:customStyle="1" w:styleId="Ttulo9Char">
+    <w:name w:val="Título 9 Char"/>
+    <w:basedOn w:val="Fontepargpadro"/>
+    <w:link w:val="Ttulo9"/>
     <w:uiPriority w:val="9"/>
     <w:semiHidden/>
     <w:rsid w:val="003E0B00"/>
@@ -1069,11 +1965,11 @@
       <w:color w:val="272727" w:themeColor="text1" w:themeTint="D8"/>
     </w:rPr>
   </w:style>
-  <w:style w:type="paragraph" w:styleId="Title">
+  <w:style w:type="paragraph" w:styleId="Ttulo">
     <w:name w:val="Title"/>
     <w:basedOn w:val="Normal"/>
     <w:next w:val="Normal"/>
-    <w:link w:val="TitleChar"/>
+    <w:link w:val="TtuloChar"/>
     <w:uiPriority w:val="10"/>
     <w:qFormat/>
     <w:rsid w:val="003E0B00"/>
@@ -1089,10 +1985,10 @@
       <w:szCs w:val="56"/>
     </w:rPr>
   </w:style>
-  <w:style w:type="character" w:customStyle="1" w:styleId="TitleChar">
-    <w:name w:val="Title Char"/>
-    <w:basedOn w:val="DefaultParagraphFont"/>
-    <w:link w:val="Title"/>
+  <w:style w:type="character" w:customStyle="1" w:styleId="TtuloChar">
+    <w:name w:val="Título Char"/>
+    <w:basedOn w:val="Fontepargpadro"/>
+    <w:link w:val="Ttulo"/>
     <w:uiPriority w:val="10"/>
     <w:rsid w:val="003E0B00"/>
     <w:rPr>
@@ -1103,11 +1999,11 @@
       <w:szCs w:val="56"/>
     </w:rPr>
   </w:style>
-  <w:style w:type="paragraph" w:styleId="Subtitle">
+  <w:style w:type="paragraph" w:styleId="Subttulo">
     <w:name w:val="Subtitle"/>
     <w:basedOn w:val="Normal"/>
     <w:next w:val="Normal"/>
-    <w:link w:val="SubtitleChar"/>
+    <w:link w:val="SubttuloChar"/>
     <w:uiPriority w:val="11"/>
     <w:qFormat/>
     <w:rsid w:val="003E0B00"/>
@@ -1124,10 +2020,10 @@
       <w:szCs w:val="28"/>
     </w:rPr>
   </w:style>
-  <w:style w:type="character" w:customStyle="1" w:styleId="SubtitleChar">
-    <w:name w:val="Subtitle Char"/>
-    <w:basedOn w:val="DefaultParagraphFont"/>
-    <w:link w:val="Subtitle"/>
+  <w:style w:type="character" w:customStyle="1" w:styleId="SubttuloChar">
+    <w:name w:val="Subtítulo Char"/>
+    <w:basedOn w:val="Fontepargpadro"/>
+    <w:link w:val="Subttulo"/>
     <w:uiPriority w:val="11"/>
     <w:rsid w:val="003E0B00"/>
     <w:rPr>
@@ -1138,11 +2034,11 @@
       <w:szCs w:val="28"/>
     </w:rPr>
   </w:style>
-  <w:style w:type="paragraph" w:styleId="Quote">
+  <w:style w:type="paragraph" w:styleId="Citao">
     <w:name w:val="Quote"/>
     <w:basedOn w:val="Normal"/>
     <w:next w:val="Normal"/>
-    <w:link w:val="QuoteChar"/>
+    <w:link w:val="CitaoChar"/>
     <w:uiPriority w:val="29"/>
     <w:qFormat/>
     <w:rsid w:val="003E0B00"/>
@@ -1156,10 +2052,10 @@
       <w:color w:val="404040" w:themeColor="text1" w:themeTint="BF"/>
     </w:rPr>
   </w:style>
-  <w:style w:type="character" w:customStyle="1" w:styleId="QuoteChar">
-    <w:name w:val="Quote Char"/>
-    <w:basedOn w:val="DefaultParagraphFont"/>
-    <w:link w:val="Quote"/>
+  <w:style w:type="character" w:customStyle="1" w:styleId="CitaoChar">
+    <w:name w:val="Citação Char"/>
+    <w:basedOn w:val="Fontepargpadro"/>
+    <w:link w:val="Citao"/>
     <w:uiPriority w:val="29"/>
     <w:rsid w:val="003E0B00"/>
     <w:rPr>
@@ -1168,7 +2064,7 @@
       <w:color w:val="404040" w:themeColor="text1" w:themeTint="BF"/>
     </w:rPr>
   </w:style>
-  <w:style w:type="paragraph" w:styleId="ListParagraph">
+  <w:style w:type="paragraph" w:styleId="PargrafodaLista">
     <w:name w:val="List Paragraph"/>
     <w:basedOn w:val="Normal"/>
     <w:uiPriority w:val="34"/>
@@ -1179,9 +2075,9 @@
       <w:contextualSpacing/>
     </w:pPr>
   </w:style>
-  <w:style w:type="character" w:styleId="IntenseEmphasis">
+  <w:style w:type="character" w:styleId="nfaseIntensa">
     <w:name w:val="Intense Emphasis"/>
-    <w:basedOn w:val="DefaultParagraphFont"/>
+    <w:basedOn w:val="Fontepargpadro"/>
     <w:uiPriority w:val="21"/>
     <w:qFormat/>
     <w:rsid w:val="003E0B00"/>
@@ -1191,11 +2087,11 @@
       <w:color w:val="0F4761" w:themeColor="accent1" w:themeShade="BF"/>
     </w:rPr>
   </w:style>
-  <w:style w:type="paragraph" w:styleId="IntenseQuote">
+  <w:style w:type="paragraph" w:styleId="CitaoIntensa">
     <w:name w:val="Intense Quote"/>
     <w:basedOn w:val="Normal"/>
     <w:next w:val="Normal"/>
-    <w:link w:val="IntenseQuoteChar"/>
+    <w:link w:val="CitaoIntensaChar"/>
     <w:uiPriority w:val="30"/>
     <w:qFormat/>
     <w:rsid w:val="003E0B00"/>
@@ -1214,10 +2110,10 @@
       <w:color w:val="0F4761" w:themeColor="accent1" w:themeShade="BF"/>
     </w:rPr>
   </w:style>
-  <w:style w:type="character" w:customStyle="1" w:styleId="IntenseQuoteChar">
-    <w:name w:val="Intense Quote Char"/>
-    <w:basedOn w:val="DefaultParagraphFont"/>
-    <w:link w:val="IntenseQuote"/>
+  <w:style w:type="character" w:customStyle="1" w:styleId="CitaoIntensaChar">
+    <w:name w:val="Citação Intensa Char"/>
+    <w:basedOn w:val="Fontepargpadro"/>
+    <w:link w:val="CitaoIntensa"/>
     <w:uiPriority w:val="30"/>
     <w:rsid w:val="003E0B00"/>
     <w:rPr>
@@ -1226,9 +2122,9 @@
       <w:color w:val="0F4761" w:themeColor="accent1" w:themeShade="BF"/>
     </w:rPr>
   </w:style>
-  <w:style w:type="character" w:styleId="IntenseReference">
+  <w:style w:type="character" w:styleId="RefernciaIntensa">
     <w:name w:val="Intense Reference"/>
-    <w:basedOn w:val="DefaultParagraphFont"/>
+    <w:basedOn w:val="Fontepargpadro"/>
     <w:uiPriority w:val="32"/>
     <w:qFormat/>
     <w:rsid w:val="003E0B00"/>

</xml_diff>